<commit_message>
need to proof read
</commit_message>
<xml_diff>
--- a/TLXQuestionaaire.docx
+++ b/TLXQuestionaaire.docx
@@ -2,6 +2,24 @@
 <file path=word/document.xml><?xml version="1.0" encoding="utf-8"?>
 <w:document xmlns:wpc="http://schemas.microsoft.com/office/word/2010/wordprocessingCanvas" xmlns:mc="http://schemas.openxmlformats.org/markup-compatibility/2006" xmlns:o="urn:schemas-microsoft-com:office:office" xmlns:r="http://schemas.openxmlformats.org/officeDocument/2006/relationships" xmlns:m="http://schemas.openxmlformats.org/officeDocument/2006/math" xmlns:v="urn:schemas-microsoft-com:vml" xmlns:wp14="http://schemas.microsoft.com/office/word/2010/wordprocessingDrawing" xmlns:wp="http://schemas.openxmlformats.org/drawingml/2006/wordprocessingDrawing" xmlns:w10="urn:schemas-microsoft-com:office:word" xmlns:w="http://schemas.openxmlformats.org/wordprocessingml/2006/main" xmlns:w14="http://schemas.microsoft.com/office/word/2010/wordml" xmlns:w15="http://schemas.microsoft.com/office/word/2012/wordml" xmlns:wpg="http://schemas.microsoft.com/office/word/2010/wordprocessingGroup" xmlns:wpi="http://schemas.microsoft.com/office/word/2010/wordprocessingInk" xmlns:wne="http://schemas.microsoft.com/office/word/2006/wordml" xmlns:wps="http://schemas.microsoft.com/office/word/2010/wordprocessingShape" mc:Ignorable="w14 w15 wp14">
   <w:body>
+    <w:p>
+      <w:pPr>
+        <w:spacing w:line="360" w:lineRule="auto"/>
+        <w:rPr>
+          <w:rFonts w:asciiTheme="majorHAnsi" w:hAnsiTheme="majorHAnsi"/>
+          <w:b/>
+          <w:sz w:val="36"/>
+        </w:rPr>
+      </w:pPr>
+      <w:r>
+        <w:rPr>
+          <w:rFonts w:asciiTheme="majorHAnsi" w:hAnsiTheme="majorHAnsi"/>
+          <w:b/>
+          <w:sz w:val="36"/>
+        </w:rPr>
+        <w:t>Appendix G – TLX Questionnaire</w:t>
+      </w:r>
+    </w:p>
     <w:p>
       <w:pPr>
         <w:spacing w:line="360" w:lineRule="auto"/>
@@ -32,9 +50,6 @@
       </w:r>
       <w:r>
         <w:tab/>
-      </w:r>
-      <w:r>
-        <w:t>Gender:</w:t>
       </w:r>
     </w:p>
     <w:p>
@@ -680,14 +695,13 @@
         <w:t xml:space="preserve"> effort was required to follow the instructions</w:t>
       </w:r>
       <w:r>
-        <w:t xml:space="preserve"> for the gesturing assisted </w:t>
-      </w:r>
-      <w:r>
-        <w:t>task</w:t>
+        <w:t xml:space="preserve"> for the gesturing assisted task</w:t>
       </w:r>
       <w:r>
         <w:t>?</w:t>
       </w:r>
+      <w:bookmarkStart w:id="0" w:name="_GoBack"/>
+      <w:bookmarkEnd w:id="0"/>
     </w:p>
     <w:tbl>
       <w:tblPr>
@@ -1256,6 +1270,21 @@
         </w:tc>
       </w:tr>
     </w:tbl>
+    <w:p>
+      <w:pPr>
+        <w:spacing w:line="360" w:lineRule="auto"/>
+        <w:jc w:val="center"/>
+        <w:rPr>
+          <w:b/>
+        </w:rPr>
+      </w:pPr>
+      <w:r>
+        <w:rPr>
+          <w:b/>
+        </w:rPr>
+        <w:t>*For the following questions please tick for the assisted task, and circle for the non-assisted task*</w:t>
+      </w:r>
+    </w:p>
     <w:p>
       <w:pPr>
         <w:spacing w:line="360" w:lineRule="auto"/>
@@ -4218,14 +4247,10 @@
         </w:tc>
       </w:tr>
     </w:tbl>
-    <w:p>
-      <w:bookmarkStart w:id="0" w:name="_GoBack"/>
-      <w:bookmarkEnd w:id="0"/>
-    </w:p>
     <w:p/>
     <w:sectPr>
       <w:pgSz w:w="11906" w:h="16838"/>
-      <w:pgMar w:top="720" w:right="720" w:bottom="720" w:left="720" w:header="708" w:footer="708" w:gutter="0"/>
+      <w:pgMar w:top="720" w:right="720" w:bottom="142" w:left="720" w:header="708" w:footer="708" w:gutter="0"/>
       <w:cols w:space="708"/>
       <w:docGrid w:linePitch="360"/>
     </w:sectPr>

</xml_diff>

<commit_message>
proof read background section
</commit_message>
<xml_diff>
--- a/TLXQuestionaaire.docx
+++ b/TLXQuestionaaire.docx
@@ -17,7 +17,15 @@
           <w:b/>
           <w:sz w:val="36"/>
         </w:rPr>
-        <w:t>Appendix G – TLX Questionnaire</w:t>
+        <w:t>Appendix I</w:t>
+      </w:r>
+      <w:r>
+        <w:rPr>
+          <w:rFonts w:asciiTheme="majorHAnsi" w:hAnsiTheme="majorHAnsi"/>
+          <w:b/>
+          <w:sz w:val="36"/>
+        </w:rPr>
+        <w:t xml:space="preserve"> – TLX Questionnaire</w:t>
       </w:r>
     </w:p>
     <w:p>
@@ -95,6 +103,8 @@
       <w:r>
         <w:t>?</w:t>
       </w:r>
+      <w:bookmarkStart w:id="0" w:name="_GoBack"/>
+      <w:bookmarkEnd w:id="0"/>
     </w:p>
     <w:tbl>
       <w:tblPr>
@@ -700,8 +710,6 @@
       <w:r>
         <w:t>?</w:t>
       </w:r>
-      <w:bookmarkStart w:id="0" w:name="_GoBack"/>
-      <w:bookmarkEnd w:id="0"/>
     </w:p>
     <w:tbl>
       <w:tblPr>

</xml_diff>